<commit_message>
Some of task 2, and most of task 4
</commit_message>
<xml_diff>
--- a/Prac4/toHandIn/prac4handin_2023.docx
+++ b/Prac4/toHandIn/prac4handin_2023.docx
@@ -1,6 +1,6 @@
 
 <file path=word/document.xml><?xml version="1.0" encoding="utf-8"?>
-<w:document xmlns:wpc="http://schemas.microsoft.com/office/word/2010/wordprocessingCanvas" xmlns:cx="http://schemas.microsoft.com/office/drawing/2014/chartex" xmlns:cx1="http://schemas.microsoft.com/office/drawing/2015/9/8/chartex" xmlns:cx2="http://schemas.microsoft.com/office/drawing/2015/10/21/chartex" xmlns:cx3="http://schemas.microsoft.com/office/drawing/2016/5/9/chartex" xmlns:cx4="http://schemas.microsoft.com/office/drawing/2016/5/10/chartex" xmlns:cx5="http://schemas.microsoft.com/office/drawing/2016/5/11/chartex" xmlns:cx6="http://schemas.microsoft.com/office/drawing/2016/5/12/chartex" xmlns:cx7="http://schemas.microsoft.com/office/drawing/2016/5/13/chartex" xmlns:cx8="http://schemas.microsoft.com/office/drawing/2016/5/14/chartex" xmlns:mc="http://schemas.openxmlformats.org/markup-compatibility/2006" xmlns:aink="http://schemas.microsoft.com/office/drawing/2016/ink" xmlns:am3d="http://schemas.microsoft.com/office/drawing/2017/model3d" xmlns:o="urn:schemas-microsoft-com:office:office" xmlns:oel="http://schemas.microsoft.com/office/2019/extlst" xmlns:r="http://schemas.openxmlformats.org/officeDocument/2006/relationships" xmlns:m="http://schemas.openxmlformats.org/officeDocument/2006/math" xmlns:v="urn:schemas-microsoft-com:vml" xmlns:wp14="http://schemas.microsoft.com/office/word/2010/wordprocessingDrawing" xmlns:wp="http://schemas.openxmlformats.org/drawingml/2006/wordprocessingDrawing" xmlns:w10="urn:schemas-microsoft-com:office:word" xmlns:w="http://schemas.openxmlformats.org/wordprocessingml/2006/main" xmlns:w14="http://schemas.microsoft.com/office/word/2010/wordml" xmlns:w15="http://schemas.microsoft.com/office/word/2012/wordml" xmlns:w16cex="http://schemas.microsoft.com/office/word/2018/wordml/cex" xmlns:w16cid="http://schemas.microsoft.com/office/word/2016/wordml/cid" xmlns:w16="http://schemas.microsoft.com/office/word/2018/wordml" xmlns:w16sdtdh="http://schemas.microsoft.com/office/word/2020/wordml/sdtdatahash" xmlns:w16se="http://schemas.microsoft.com/office/word/2015/wordml/symex" xmlns:wpg="http://schemas.microsoft.com/office/word/2010/wordprocessingGroup" xmlns:wpi="http://schemas.microsoft.com/office/word/2010/wordprocessingInk" xmlns:wne="http://schemas.microsoft.com/office/word/2006/wordml" xmlns:wps="http://schemas.microsoft.com/office/word/2010/wordprocessingShape" mc:Ignorable="w14 w15 w16se w16cid w16 w16cex w16sdtdh wp14">
+<w:document xmlns:wpc="http://schemas.microsoft.com/office/word/2010/wordprocessingCanvas" xmlns:cx="http://schemas.microsoft.com/office/drawing/2014/chartex" xmlns:cx1="http://schemas.microsoft.com/office/drawing/2015/9/8/chartex" xmlns:cx2="http://schemas.microsoft.com/office/drawing/2015/10/21/chartex" xmlns:cx3="http://schemas.microsoft.com/office/drawing/2016/5/9/chartex" xmlns:cx4="http://schemas.microsoft.com/office/drawing/2016/5/10/chartex" xmlns:cx5="http://schemas.microsoft.com/office/drawing/2016/5/11/chartex" xmlns:cx6="http://schemas.microsoft.com/office/drawing/2016/5/12/chartex" xmlns:cx7="http://schemas.microsoft.com/office/drawing/2016/5/13/chartex" xmlns:cx8="http://schemas.microsoft.com/office/drawing/2016/5/14/chartex" xmlns:mc="http://schemas.openxmlformats.org/markup-compatibility/2006" xmlns:aink="http://schemas.microsoft.com/office/drawing/2016/ink" xmlns:am3d="http://schemas.microsoft.com/office/drawing/2017/model3d" xmlns:o="urn:schemas-microsoft-com:office:office" xmlns:r="http://schemas.openxmlformats.org/officeDocument/2006/relationships" xmlns:m="http://schemas.openxmlformats.org/officeDocument/2006/math" xmlns:v="urn:schemas-microsoft-com:vml" xmlns:wp14="http://schemas.microsoft.com/office/word/2010/wordprocessingDrawing" xmlns:wp="http://schemas.openxmlformats.org/drawingml/2006/wordprocessingDrawing" xmlns:w10="urn:schemas-microsoft-com:office:word" xmlns:w="http://schemas.openxmlformats.org/wordprocessingml/2006/main" xmlns:w14="http://schemas.microsoft.com/office/word/2010/wordml" xmlns:w15="http://schemas.microsoft.com/office/word/2012/wordml" xmlns:w16cex="http://schemas.microsoft.com/office/word/2018/wordml/cex" xmlns:w16cid="http://schemas.microsoft.com/office/word/2016/wordml/cid" xmlns:w16="http://schemas.microsoft.com/office/word/2018/wordml" xmlns:w16sdtdh="http://schemas.microsoft.com/office/word/2020/wordml/sdtdatahash" xmlns:w16se="http://schemas.microsoft.com/office/word/2015/wordml/symex" xmlns:wpg="http://schemas.microsoft.com/office/word/2010/wordprocessingGroup" xmlns:wpi="http://schemas.microsoft.com/office/word/2010/wordprocessingInk" xmlns:wne="http://schemas.microsoft.com/office/word/2006/wordml" xmlns:wps="http://schemas.microsoft.com/office/word/2010/wordprocessingShape" mc:Ignorable="w14 w15 w16se w16cid w16 w16cex w16sdtdh wp14">
   <w:body>
     <w:p>
       <w:pPr>
@@ -88,14 +88,7 @@
         <w:rPr>
           <w:lang w:val="en-ZA"/>
         </w:rPr>
-        <w:t xml:space="preserve">Task </w:t>
-      </w:r>
-      <w:proofErr w:type="gramStart"/>
-      <w:r>
-        <w:rPr>
-          <w:lang w:val="en-ZA"/>
-        </w:rPr>
-        <w:t>1</w:t>
+        <w:t>Task 1</w:t>
       </w:r>
       <w:r>
         <w:rPr>
@@ -109,7 +102,6 @@
         </w:rPr>
         <w:t>Palindromes</w:t>
       </w:r>
-      <w:proofErr w:type="gramEnd"/>
       <w:r>
         <w:rPr>
           <w:lang w:val="en-ZA"/>
@@ -183,21 +175,7 @@
         <w:rPr>
           <w:lang w:val="en-ZA"/>
         </w:rPr>
-        <w:t xml:space="preserve">   Is it an </w:t>
-      </w:r>
-      <w:proofErr w:type="gramStart"/>
-      <w:r>
-        <w:rPr>
-          <w:lang w:val="en-ZA"/>
-        </w:rPr>
-        <w:t>LL(</w:t>
-      </w:r>
-      <w:proofErr w:type="gramEnd"/>
-      <w:r>
-        <w:rPr>
-          <w:lang w:val="en-ZA"/>
-        </w:rPr>
-        <w:t>1) grammar?          If not, why not?</w:t>
+        <w:t xml:space="preserve">   Is it an LL(1) grammar?          If not, why not?</w:t>
       </w:r>
     </w:p>
     <w:p>
@@ -263,21 +241,7 @@
         <w:rPr>
           <w:lang w:val="en-ZA"/>
         </w:rPr>
-        <w:t xml:space="preserve">   Is it an </w:t>
-      </w:r>
-      <w:proofErr w:type="gramStart"/>
-      <w:r>
-        <w:rPr>
-          <w:lang w:val="en-ZA"/>
-        </w:rPr>
-        <w:t>LL(</w:t>
-      </w:r>
-      <w:proofErr w:type="gramEnd"/>
-      <w:r>
-        <w:rPr>
-          <w:lang w:val="en-ZA"/>
-        </w:rPr>
-        <w:t>1) grammar?          If not, why not?</w:t>
+        <w:t xml:space="preserve">   Is it an LL(1) grammar?          If not, why not?</w:t>
       </w:r>
     </w:p>
     <w:p>
@@ -302,25 +266,7 @@
           <w:bCs/>
           <w:lang w:val="en-ZA"/>
         </w:rPr>
-        <w:t xml:space="preserve">the grammar violates </w:t>
-      </w:r>
-      <w:proofErr w:type="gramStart"/>
-      <w:r>
-        <w:rPr>
-          <w:b/>
-          <w:bCs/>
-          <w:lang w:val="en-ZA"/>
-        </w:rPr>
-        <w:t>LL(</w:t>
-      </w:r>
-      <w:proofErr w:type="gramEnd"/>
-      <w:r>
-        <w:rPr>
-          <w:b/>
-          <w:bCs/>
-          <w:lang w:val="en-ZA"/>
-        </w:rPr>
-        <w:t xml:space="preserve">1) rule 1. </w:t>
+        <w:t xml:space="preserve">the grammar violates LL(1) rule 1. </w:t>
       </w:r>
     </w:p>
     <w:p>
@@ -369,56 +315,24 @@
         <w:rPr>
           <w:lang w:val="en-ZA"/>
         </w:rPr>
-        <w:t xml:space="preserve">   Is it an </w:t>
-      </w:r>
-      <w:proofErr w:type="gramStart"/>
-      <w:r>
-        <w:rPr>
-          <w:lang w:val="en-ZA"/>
-        </w:rPr>
-        <w:t>LL(</w:t>
-      </w:r>
-      <w:proofErr w:type="gramEnd"/>
-      <w:r>
-        <w:rPr>
-          <w:lang w:val="en-ZA"/>
-        </w:rPr>
-        <w:t>1) grammar?          If not, why not?</w:t>
-      </w:r>
-    </w:p>
-    <w:p>
-      <w:pPr>
-        <w:rPr>
-          <w:b/>
-          <w:bCs/>
-          <w:lang w:val="en-ZA"/>
-        </w:rPr>
-      </w:pPr>
-      <w:r>
-        <w:rPr>
-          <w:b/>
-          <w:bCs/>
-          <w:lang w:val="en-ZA"/>
-        </w:rPr>
-        <w:t xml:space="preserve">No, the grammar violates </w:t>
-      </w:r>
-      <w:proofErr w:type="gramStart"/>
-      <w:r>
-        <w:rPr>
-          <w:b/>
-          <w:bCs/>
-          <w:lang w:val="en-ZA"/>
-        </w:rPr>
-        <w:t>LL(</w:t>
-      </w:r>
-      <w:proofErr w:type="gramEnd"/>
-      <w:r>
-        <w:rPr>
-          <w:b/>
-          <w:bCs/>
-          <w:lang w:val="en-ZA"/>
-        </w:rPr>
-        <w:t xml:space="preserve">1) rule 1 &amp; rule 2. </w:t>
+        <w:t xml:space="preserve">   Is it an LL(1) grammar?          If not, why not?</w:t>
+      </w:r>
+    </w:p>
+    <w:p>
+      <w:pPr>
+        <w:rPr>
+          <w:b/>
+          <w:bCs/>
+          <w:lang w:val="en-ZA"/>
+        </w:rPr>
+      </w:pPr>
+      <w:r>
+        <w:rPr>
+          <w:b/>
+          <w:bCs/>
+          <w:lang w:val="en-ZA"/>
+        </w:rPr>
+        <w:t xml:space="preserve">No, the grammar violates LL(1) rule 1 &amp; rule 2. </w:t>
       </w:r>
     </w:p>
     <w:p>
@@ -491,56 +405,24 @@
         <w:rPr>
           <w:lang w:val="en-ZA"/>
         </w:rPr>
-        <w:t xml:space="preserve">   Is it an </w:t>
-      </w:r>
-      <w:proofErr w:type="gramStart"/>
-      <w:r>
-        <w:rPr>
-          <w:lang w:val="en-ZA"/>
-        </w:rPr>
-        <w:t>LL(</w:t>
-      </w:r>
-      <w:proofErr w:type="gramEnd"/>
-      <w:r>
-        <w:rPr>
-          <w:lang w:val="en-ZA"/>
-        </w:rPr>
-        <w:t>1) grammar?          If not, why not?</w:t>
-      </w:r>
-    </w:p>
-    <w:p>
-      <w:pPr>
-        <w:rPr>
-          <w:b/>
-          <w:bCs/>
-          <w:lang w:val="en-ZA"/>
-        </w:rPr>
-      </w:pPr>
-      <w:r>
-        <w:rPr>
-          <w:b/>
-          <w:bCs/>
-          <w:lang w:val="en-ZA"/>
-        </w:rPr>
-        <w:t xml:space="preserve">No, the grammar violates </w:t>
-      </w:r>
-      <w:proofErr w:type="gramStart"/>
-      <w:r>
-        <w:rPr>
-          <w:b/>
-          <w:bCs/>
-          <w:lang w:val="en-ZA"/>
-        </w:rPr>
-        <w:t>LL(</w:t>
-      </w:r>
-      <w:proofErr w:type="gramEnd"/>
-      <w:r>
-        <w:rPr>
-          <w:b/>
-          <w:bCs/>
-          <w:lang w:val="en-ZA"/>
-        </w:rPr>
-        <w:t xml:space="preserve">1) rule 1 &amp; rule 2. </w:t>
+        <w:t xml:space="preserve">   Is it an LL(1) grammar?          If not, why not?</w:t>
+      </w:r>
+    </w:p>
+    <w:p>
+      <w:pPr>
+        <w:rPr>
+          <w:b/>
+          <w:bCs/>
+          <w:lang w:val="en-ZA"/>
+        </w:rPr>
+      </w:pPr>
+      <w:r>
+        <w:rPr>
+          <w:b/>
+          <w:bCs/>
+          <w:lang w:val="en-ZA"/>
+        </w:rPr>
+        <w:t xml:space="preserve">No, the grammar violates LL(1) rule 1 &amp; rule 2. </w:t>
       </w:r>
     </w:p>
     <w:p>
@@ -592,25 +474,7 @@
           <w:bCs/>
           <w:lang w:val="en-ZA"/>
         </w:rPr>
-        <w:t xml:space="preserve">Due to the recursive nature </w:t>
-      </w:r>
-      <w:proofErr w:type="gramStart"/>
-      <w:r>
-        <w:rPr>
-          <w:b/>
-          <w:bCs/>
-          <w:lang w:val="en-ZA"/>
-        </w:rPr>
-        <w:t>of  the</w:t>
-      </w:r>
-      <w:proofErr w:type="gramEnd"/>
-      <w:r>
-        <w:rPr>
-          <w:b/>
-          <w:bCs/>
-          <w:lang w:val="en-ZA"/>
-        </w:rPr>
-        <w:t xml:space="preserve"> </w:t>
+        <w:t xml:space="preserve">Due to the recursive nature of  the </w:t>
       </w:r>
       <w:r>
         <w:rPr>
@@ -754,6 +618,9 @@
         <w:pStyle w:val="NormalWeb"/>
       </w:pPr>
       <w:r>
+        <w:rPr>
+          <w:noProof/>
+        </w:rPr>
         <w:lastRenderedPageBreak/>
         <w:drawing>
           <wp:inline distT="0" distB="0" distL="0" distR="0" wp14:anchorId="5AB0292F" wp14:editId="5FB21B50">
@@ -814,7 +681,6 @@
         </w:rPr>
         <w:t xml:space="preserve"> </w:t>
       </w:r>
-      <w:proofErr w:type="spellStart"/>
       <w:r>
         <w:rPr>
           <w:rStyle w:val="codeChar"/>
@@ -831,29 +697,12 @@
         </w:rPr>
         <w:t>.atg</w:t>
       </w:r>
-      <w:proofErr w:type="spellEnd"/>
       <w:r>
         <w:rPr>
           <w:sz w:val="22"/>
           <w:szCs w:val="22"/>
         </w:rPr>
-        <w:t xml:space="preserve"> </w:t>
-      </w:r>
-      <w:proofErr w:type="gramStart"/>
-      <w:r>
-        <w:rPr>
-          <w:sz w:val="22"/>
-          <w:szCs w:val="22"/>
-        </w:rPr>
-        <w:t>LL(</w:t>
-      </w:r>
-      <w:proofErr w:type="gramEnd"/>
-      <w:r>
-        <w:rPr>
-          <w:sz w:val="22"/>
-          <w:szCs w:val="22"/>
-        </w:rPr>
-        <w:t xml:space="preserve">1) compliant? </w:t>
+        <w:t xml:space="preserve"> LL(1) compliant? </w:t>
       </w:r>
     </w:p>
     <w:p>
@@ -869,29 +718,32 @@
           <w:b/>
           <w:bCs/>
         </w:rPr>
-        <w:t xml:space="preserve">Yes, neither rule 1 </w:t>
-      </w:r>
-      <w:proofErr w:type="gramStart"/>
-      <w:r>
-        <w:rPr>
-          <w:b/>
-          <w:bCs/>
-        </w:rPr>
-        <w:t>or</w:t>
-      </w:r>
-      <w:proofErr w:type="gramEnd"/>
-      <w:r>
-        <w:rPr>
-          <w:b/>
-          <w:bCs/>
-        </w:rPr>
-        <w:t xml:space="preserve"> 2 is violated</w:t>
-      </w:r>
-      <w:r>
-        <w:rPr>
-          <w:b/>
-          <w:bCs/>
-        </w:rPr>
+        <w:t>No, it violates LL(1) rule 2.</w:t>
+      </w:r>
+    </w:p>
+    <w:p>
+      <w:pPr>
+        <w:pStyle w:val="NormalWeb"/>
+      </w:pPr>
+      <w:r>
+        <w:t xml:space="preserve">If not, why not and can you find a suitable grammar that is LL(1)? Hand in </w:t>
+      </w:r>
+      <w:r>
+        <w:t xml:space="preserve">the </w:t>
+      </w:r>
+      <w:r>
+        <w:rPr>
+          <w:rStyle w:val="codeChar"/>
+        </w:rPr>
+        <w:t>.atg</w:t>
+      </w:r>
+      <w:r>
+        <w:t xml:space="preserve"> file</w:t>
+      </w:r>
+      <w:r>
+        <w:t xml:space="preserve"> of the new grammar</w:t>
+      </w:r>
+      <w:r>
         <w:t>.</w:t>
       </w:r>
     </w:p>
@@ -899,53 +751,11 @@
       <w:pPr>
         <w:pStyle w:val="NormalWeb"/>
       </w:pPr>
-      <w:r>
-        <w:t xml:space="preserve">If not, why not and can you find a suitable grammar that is </w:t>
-      </w:r>
-      <w:proofErr w:type="gramStart"/>
-      <w:r>
-        <w:t>LL(</w:t>
-      </w:r>
-      <w:proofErr w:type="gramEnd"/>
-      <w:r>
-        <w:t xml:space="preserve">1)? Hand in </w:t>
-      </w:r>
-      <w:r>
-        <w:t xml:space="preserve">the </w:t>
-      </w:r>
-      <w:r>
-        <w:rPr>
-          <w:rStyle w:val="codeChar"/>
-        </w:rPr>
-        <w:t>.</w:t>
-      </w:r>
-      <w:proofErr w:type="spellStart"/>
-      <w:r>
-        <w:rPr>
-          <w:rStyle w:val="codeChar"/>
-        </w:rPr>
-        <w:t>atg</w:t>
-      </w:r>
-      <w:proofErr w:type="spellEnd"/>
-      <w:r>
-        <w:t xml:space="preserve"> file</w:t>
-      </w:r>
-      <w:r>
-        <w:t xml:space="preserve"> of the new grammar</w:t>
-      </w:r>
-      <w:r>
-        <w:t>.</w:t>
-      </w:r>
     </w:p>
     <w:p>
       <w:pPr>
         <w:pStyle w:val="NormalWeb"/>
       </w:pPr>
-    </w:p>
-    <w:p>
-      <w:pPr>
-        <w:pStyle w:val="NormalWeb"/>
-      </w:pPr>
       <w:r>
         <w:t>Prove</w:t>
       </w:r>
@@ -953,15 +763,7 @@
         <w:t>, by applying Rule 1 and Rule 2 (if applicable)</w:t>
       </w:r>
       <w:r>
-        <w:t xml:space="preserve"> that the new grammar is </w:t>
-      </w:r>
-      <w:proofErr w:type="gramStart"/>
-      <w:r>
-        <w:t>LL(</w:t>
-      </w:r>
-      <w:proofErr w:type="gramEnd"/>
-      <w:r>
-        <w:t>1) compliant.</w:t>
+        <w:t xml:space="preserve"> that the new grammar is LL(1) compliant.</w:t>
       </w:r>
     </w:p>
     <w:p>
@@ -994,7 +796,7 @@
 </file>
 
 <file path=word/endnotes.xml><?xml version="1.0" encoding="utf-8"?>
-<w:endnotes xmlns:wpc="http://schemas.microsoft.com/office/word/2010/wordprocessingCanvas" xmlns:cx="http://schemas.microsoft.com/office/drawing/2014/chartex" xmlns:cx1="http://schemas.microsoft.com/office/drawing/2015/9/8/chartex" xmlns:cx2="http://schemas.microsoft.com/office/drawing/2015/10/21/chartex" xmlns:cx3="http://schemas.microsoft.com/office/drawing/2016/5/9/chartex" xmlns:cx4="http://schemas.microsoft.com/office/drawing/2016/5/10/chartex" xmlns:cx5="http://schemas.microsoft.com/office/drawing/2016/5/11/chartex" xmlns:cx6="http://schemas.microsoft.com/office/drawing/2016/5/12/chartex" xmlns:cx7="http://schemas.microsoft.com/office/drawing/2016/5/13/chartex" xmlns:cx8="http://schemas.microsoft.com/office/drawing/2016/5/14/chartex" xmlns:mc="http://schemas.openxmlformats.org/markup-compatibility/2006" xmlns:aink="http://schemas.microsoft.com/office/drawing/2016/ink" xmlns:am3d="http://schemas.microsoft.com/office/drawing/2017/model3d" xmlns:o="urn:schemas-microsoft-com:office:office" xmlns:oel="http://schemas.microsoft.com/office/2019/extlst" xmlns:r="http://schemas.openxmlformats.org/officeDocument/2006/relationships" xmlns:m="http://schemas.openxmlformats.org/officeDocument/2006/math" xmlns:v="urn:schemas-microsoft-com:vml" xmlns:wp14="http://schemas.microsoft.com/office/word/2010/wordprocessingDrawing" xmlns:wp="http://schemas.openxmlformats.org/drawingml/2006/wordprocessingDrawing" xmlns:w10="urn:schemas-microsoft-com:office:word" xmlns:w="http://schemas.openxmlformats.org/wordprocessingml/2006/main" xmlns:w14="http://schemas.microsoft.com/office/word/2010/wordml" xmlns:w15="http://schemas.microsoft.com/office/word/2012/wordml" xmlns:w16cex="http://schemas.microsoft.com/office/word/2018/wordml/cex" xmlns:w16cid="http://schemas.microsoft.com/office/word/2016/wordml/cid" xmlns:w16="http://schemas.microsoft.com/office/word/2018/wordml" xmlns:w16sdtdh="http://schemas.microsoft.com/office/word/2020/wordml/sdtdatahash" xmlns:w16se="http://schemas.microsoft.com/office/word/2015/wordml/symex" xmlns:wpg="http://schemas.microsoft.com/office/word/2010/wordprocessingGroup" xmlns:wpi="http://schemas.microsoft.com/office/word/2010/wordprocessingInk" xmlns:wne="http://schemas.microsoft.com/office/word/2006/wordml" xmlns:wps="http://schemas.microsoft.com/office/word/2010/wordprocessingShape" mc:Ignorable="w14 w15 w16se w16cid w16 w16cex w16sdtdh wp14">
+<w:endnotes xmlns:wpc="http://schemas.microsoft.com/office/word/2010/wordprocessingCanvas" xmlns:cx="http://schemas.microsoft.com/office/drawing/2014/chartex" xmlns:cx1="http://schemas.microsoft.com/office/drawing/2015/9/8/chartex" xmlns:cx2="http://schemas.microsoft.com/office/drawing/2015/10/21/chartex" xmlns:cx3="http://schemas.microsoft.com/office/drawing/2016/5/9/chartex" xmlns:cx4="http://schemas.microsoft.com/office/drawing/2016/5/10/chartex" xmlns:cx5="http://schemas.microsoft.com/office/drawing/2016/5/11/chartex" xmlns:cx6="http://schemas.microsoft.com/office/drawing/2016/5/12/chartex" xmlns:cx7="http://schemas.microsoft.com/office/drawing/2016/5/13/chartex" xmlns:cx8="http://schemas.microsoft.com/office/drawing/2016/5/14/chartex" xmlns:mc="http://schemas.openxmlformats.org/markup-compatibility/2006" xmlns:aink="http://schemas.microsoft.com/office/drawing/2016/ink" xmlns:am3d="http://schemas.microsoft.com/office/drawing/2017/model3d" xmlns:o="urn:schemas-microsoft-com:office:office" xmlns:r="http://schemas.openxmlformats.org/officeDocument/2006/relationships" xmlns:m="http://schemas.openxmlformats.org/officeDocument/2006/math" xmlns:v="urn:schemas-microsoft-com:vml" xmlns:wp14="http://schemas.microsoft.com/office/word/2010/wordprocessingDrawing" xmlns:wp="http://schemas.openxmlformats.org/drawingml/2006/wordprocessingDrawing" xmlns:w10="urn:schemas-microsoft-com:office:word" xmlns:w="http://schemas.openxmlformats.org/wordprocessingml/2006/main" xmlns:w14="http://schemas.microsoft.com/office/word/2010/wordml" xmlns:w15="http://schemas.microsoft.com/office/word/2012/wordml" xmlns:w16cex="http://schemas.microsoft.com/office/word/2018/wordml/cex" xmlns:w16cid="http://schemas.microsoft.com/office/word/2016/wordml/cid" xmlns:w16="http://schemas.microsoft.com/office/word/2018/wordml" xmlns:w16sdtdh="http://schemas.microsoft.com/office/word/2020/wordml/sdtdatahash" xmlns:w16se="http://schemas.microsoft.com/office/word/2015/wordml/symex" xmlns:wpg="http://schemas.microsoft.com/office/word/2010/wordprocessingGroup" xmlns:wpi="http://schemas.microsoft.com/office/word/2010/wordprocessingInk" xmlns:wne="http://schemas.microsoft.com/office/word/2006/wordml" xmlns:wps="http://schemas.microsoft.com/office/word/2010/wordprocessingShape" mc:Ignorable="w14 w15 w16se w16cid w16 w16cex w16sdtdh wp14">
   <w:endnote w:type="separator" w:id="-1">
     <w:p>
       <w:r>
@@ -1013,7 +815,7 @@
 </file>
 
 <file path=word/footer1.xml><?xml version="1.0" encoding="utf-8"?>
-<w:ftr xmlns:wpc="http://schemas.microsoft.com/office/word/2010/wordprocessingCanvas" xmlns:cx="http://schemas.microsoft.com/office/drawing/2014/chartex" xmlns:cx1="http://schemas.microsoft.com/office/drawing/2015/9/8/chartex" xmlns:cx2="http://schemas.microsoft.com/office/drawing/2015/10/21/chartex" xmlns:cx3="http://schemas.microsoft.com/office/drawing/2016/5/9/chartex" xmlns:cx4="http://schemas.microsoft.com/office/drawing/2016/5/10/chartex" xmlns:cx5="http://schemas.microsoft.com/office/drawing/2016/5/11/chartex" xmlns:cx6="http://schemas.microsoft.com/office/drawing/2016/5/12/chartex" xmlns:cx7="http://schemas.microsoft.com/office/drawing/2016/5/13/chartex" xmlns:cx8="http://schemas.microsoft.com/office/drawing/2016/5/14/chartex" xmlns:mc="http://schemas.openxmlformats.org/markup-compatibility/2006" xmlns:aink="http://schemas.microsoft.com/office/drawing/2016/ink" xmlns:am3d="http://schemas.microsoft.com/office/drawing/2017/model3d" xmlns:o="urn:schemas-microsoft-com:office:office" xmlns:oel="http://schemas.microsoft.com/office/2019/extlst" xmlns:r="http://schemas.openxmlformats.org/officeDocument/2006/relationships" xmlns:m="http://schemas.openxmlformats.org/officeDocument/2006/math" xmlns:v="urn:schemas-microsoft-com:vml" xmlns:wp14="http://schemas.microsoft.com/office/word/2010/wordprocessingDrawing" xmlns:wp="http://schemas.openxmlformats.org/drawingml/2006/wordprocessingDrawing" xmlns:w10="urn:schemas-microsoft-com:office:word" xmlns:w="http://schemas.openxmlformats.org/wordprocessingml/2006/main" xmlns:w14="http://schemas.microsoft.com/office/word/2010/wordml" xmlns:w15="http://schemas.microsoft.com/office/word/2012/wordml" xmlns:w16cex="http://schemas.microsoft.com/office/word/2018/wordml/cex" xmlns:w16cid="http://schemas.microsoft.com/office/word/2016/wordml/cid" xmlns:w16="http://schemas.microsoft.com/office/word/2018/wordml" xmlns:w16sdtdh="http://schemas.microsoft.com/office/word/2020/wordml/sdtdatahash" xmlns:w16se="http://schemas.microsoft.com/office/word/2015/wordml/symex" xmlns:wpg="http://schemas.microsoft.com/office/word/2010/wordprocessingGroup" xmlns:wpi="http://schemas.microsoft.com/office/word/2010/wordprocessingInk" xmlns:wne="http://schemas.microsoft.com/office/word/2006/wordml" xmlns:wps="http://schemas.microsoft.com/office/word/2010/wordprocessingShape" mc:Ignorable="w14 w15 w16se w16cid w16 w16cex w16sdtdh wp14">
+<w:ftr xmlns:wpc="http://schemas.microsoft.com/office/word/2010/wordprocessingCanvas" xmlns:cx="http://schemas.microsoft.com/office/drawing/2014/chartex" xmlns:cx1="http://schemas.microsoft.com/office/drawing/2015/9/8/chartex" xmlns:cx2="http://schemas.microsoft.com/office/drawing/2015/10/21/chartex" xmlns:cx3="http://schemas.microsoft.com/office/drawing/2016/5/9/chartex" xmlns:cx4="http://schemas.microsoft.com/office/drawing/2016/5/10/chartex" xmlns:cx5="http://schemas.microsoft.com/office/drawing/2016/5/11/chartex" xmlns:cx6="http://schemas.microsoft.com/office/drawing/2016/5/12/chartex" xmlns:cx7="http://schemas.microsoft.com/office/drawing/2016/5/13/chartex" xmlns:cx8="http://schemas.microsoft.com/office/drawing/2016/5/14/chartex" xmlns:mc="http://schemas.openxmlformats.org/markup-compatibility/2006" xmlns:aink="http://schemas.microsoft.com/office/drawing/2016/ink" xmlns:am3d="http://schemas.microsoft.com/office/drawing/2017/model3d" xmlns:o="urn:schemas-microsoft-com:office:office" xmlns:r="http://schemas.openxmlformats.org/officeDocument/2006/relationships" xmlns:m="http://schemas.openxmlformats.org/officeDocument/2006/math" xmlns:v="urn:schemas-microsoft-com:vml" xmlns:wp14="http://schemas.microsoft.com/office/word/2010/wordprocessingDrawing" xmlns:wp="http://schemas.openxmlformats.org/drawingml/2006/wordprocessingDrawing" xmlns:w10="urn:schemas-microsoft-com:office:word" xmlns:w="http://schemas.openxmlformats.org/wordprocessingml/2006/main" xmlns:w14="http://schemas.microsoft.com/office/word/2010/wordml" xmlns:w15="http://schemas.microsoft.com/office/word/2012/wordml" xmlns:w16cex="http://schemas.microsoft.com/office/word/2018/wordml/cex" xmlns:w16cid="http://schemas.microsoft.com/office/word/2016/wordml/cid" xmlns:w16="http://schemas.microsoft.com/office/word/2018/wordml" xmlns:w16sdtdh="http://schemas.microsoft.com/office/word/2020/wordml/sdtdatahash" xmlns:w16se="http://schemas.microsoft.com/office/word/2015/wordml/symex" xmlns:wpg="http://schemas.microsoft.com/office/word/2010/wordprocessingGroup" xmlns:wpi="http://schemas.microsoft.com/office/word/2010/wordprocessingInk" xmlns:wne="http://schemas.microsoft.com/office/word/2006/wordml" xmlns:wps="http://schemas.microsoft.com/office/word/2010/wordprocessingShape" mc:Ignorable="w14 w15 w16se w16cid w16 w16cex w16sdtdh wp14">
   <w:p>
     <w:pPr>
       <w:pStyle w:val="Footer"/>
@@ -1074,7 +876,7 @@
 </file>
 
 <file path=word/footnotes.xml><?xml version="1.0" encoding="utf-8"?>
-<w:footnotes xmlns:wpc="http://schemas.microsoft.com/office/word/2010/wordprocessingCanvas" xmlns:cx="http://schemas.microsoft.com/office/drawing/2014/chartex" xmlns:cx1="http://schemas.microsoft.com/office/drawing/2015/9/8/chartex" xmlns:cx2="http://schemas.microsoft.com/office/drawing/2015/10/21/chartex" xmlns:cx3="http://schemas.microsoft.com/office/drawing/2016/5/9/chartex" xmlns:cx4="http://schemas.microsoft.com/office/drawing/2016/5/10/chartex" xmlns:cx5="http://schemas.microsoft.com/office/drawing/2016/5/11/chartex" xmlns:cx6="http://schemas.microsoft.com/office/drawing/2016/5/12/chartex" xmlns:cx7="http://schemas.microsoft.com/office/drawing/2016/5/13/chartex" xmlns:cx8="http://schemas.microsoft.com/office/drawing/2016/5/14/chartex" xmlns:mc="http://schemas.openxmlformats.org/markup-compatibility/2006" xmlns:aink="http://schemas.microsoft.com/office/drawing/2016/ink" xmlns:am3d="http://schemas.microsoft.com/office/drawing/2017/model3d" xmlns:o="urn:schemas-microsoft-com:office:office" xmlns:oel="http://schemas.microsoft.com/office/2019/extlst" xmlns:r="http://schemas.openxmlformats.org/officeDocument/2006/relationships" xmlns:m="http://schemas.openxmlformats.org/officeDocument/2006/math" xmlns:v="urn:schemas-microsoft-com:vml" xmlns:wp14="http://schemas.microsoft.com/office/word/2010/wordprocessingDrawing" xmlns:wp="http://schemas.openxmlformats.org/drawingml/2006/wordprocessingDrawing" xmlns:w10="urn:schemas-microsoft-com:office:word" xmlns:w="http://schemas.openxmlformats.org/wordprocessingml/2006/main" xmlns:w14="http://schemas.microsoft.com/office/word/2010/wordml" xmlns:w15="http://schemas.microsoft.com/office/word/2012/wordml" xmlns:w16cex="http://schemas.microsoft.com/office/word/2018/wordml/cex" xmlns:w16cid="http://schemas.microsoft.com/office/word/2016/wordml/cid" xmlns:w16="http://schemas.microsoft.com/office/word/2018/wordml" xmlns:w16sdtdh="http://schemas.microsoft.com/office/word/2020/wordml/sdtdatahash" xmlns:w16se="http://schemas.microsoft.com/office/word/2015/wordml/symex" xmlns:wpg="http://schemas.microsoft.com/office/word/2010/wordprocessingGroup" xmlns:wpi="http://schemas.microsoft.com/office/word/2010/wordprocessingInk" xmlns:wne="http://schemas.microsoft.com/office/word/2006/wordml" xmlns:wps="http://schemas.microsoft.com/office/word/2010/wordprocessingShape" mc:Ignorable="w14 w15 w16se w16cid w16 w16cex w16sdtdh wp14">
+<w:footnotes xmlns:wpc="http://schemas.microsoft.com/office/word/2010/wordprocessingCanvas" xmlns:cx="http://schemas.microsoft.com/office/drawing/2014/chartex" xmlns:cx1="http://schemas.microsoft.com/office/drawing/2015/9/8/chartex" xmlns:cx2="http://schemas.microsoft.com/office/drawing/2015/10/21/chartex" xmlns:cx3="http://schemas.microsoft.com/office/drawing/2016/5/9/chartex" xmlns:cx4="http://schemas.microsoft.com/office/drawing/2016/5/10/chartex" xmlns:cx5="http://schemas.microsoft.com/office/drawing/2016/5/11/chartex" xmlns:cx6="http://schemas.microsoft.com/office/drawing/2016/5/12/chartex" xmlns:cx7="http://schemas.microsoft.com/office/drawing/2016/5/13/chartex" xmlns:cx8="http://schemas.microsoft.com/office/drawing/2016/5/14/chartex" xmlns:mc="http://schemas.openxmlformats.org/markup-compatibility/2006" xmlns:aink="http://schemas.microsoft.com/office/drawing/2016/ink" xmlns:am3d="http://schemas.microsoft.com/office/drawing/2017/model3d" xmlns:o="urn:schemas-microsoft-com:office:office" xmlns:r="http://schemas.openxmlformats.org/officeDocument/2006/relationships" xmlns:m="http://schemas.openxmlformats.org/officeDocument/2006/math" xmlns:v="urn:schemas-microsoft-com:vml" xmlns:wp14="http://schemas.microsoft.com/office/word/2010/wordprocessingDrawing" xmlns:wp="http://schemas.openxmlformats.org/drawingml/2006/wordprocessingDrawing" xmlns:w10="urn:schemas-microsoft-com:office:word" xmlns:w="http://schemas.openxmlformats.org/wordprocessingml/2006/main" xmlns:w14="http://schemas.microsoft.com/office/word/2010/wordml" xmlns:w15="http://schemas.microsoft.com/office/word/2012/wordml" xmlns:w16cex="http://schemas.microsoft.com/office/word/2018/wordml/cex" xmlns:w16cid="http://schemas.microsoft.com/office/word/2016/wordml/cid" xmlns:w16="http://schemas.microsoft.com/office/word/2018/wordml" xmlns:w16sdtdh="http://schemas.microsoft.com/office/word/2020/wordml/sdtdatahash" xmlns:w16se="http://schemas.microsoft.com/office/word/2015/wordml/symex" xmlns:wpg="http://schemas.microsoft.com/office/word/2010/wordprocessingGroup" xmlns:wpi="http://schemas.microsoft.com/office/word/2010/wordprocessingInk" xmlns:wne="http://schemas.microsoft.com/office/word/2006/wordml" xmlns:wps="http://schemas.microsoft.com/office/word/2010/wordprocessingShape" mc:Ignorable="w14 w15 w16se w16cid w16 w16cex w16sdtdh wp14">
   <w:footnote w:type="separator" w:id="-1">
     <w:p>
       <w:r>
@@ -1093,7 +895,7 @@
 </file>
 
 <file path=word/header1.xml><?xml version="1.0" encoding="utf-8"?>
-<w:hdr xmlns:wpc="http://schemas.microsoft.com/office/word/2010/wordprocessingCanvas" xmlns:cx="http://schemas.microsoft.com/office/drawing/2014/chartex" xmlns:cx1="http://schemas.microsoft.com/office/drawing/2015/9/8/chartex" xmlns:cx2="http://schemas.microsoft.com/office/drawing/2015/10/21/chartex" xmlns:cx3="http://schemas.microsoft.com/office/drawing/2016/5/9/chartex" xmlns:cx4="http://schemas.microsoft.com/office/drawing/2016/5/10/chartex" xmlns:cx5="http://schemas.microsoft.com/office/drawing/2016/5/11/chartex" xmlns:cx6="http://schemas.microsoft.com/office/drawing/2016/5/12/chartex" xmlns:cx7="http://schemas.microsoft.com/office/drawing/2016/5/13/chartex" xmlns:cx8="http://schemas.microsoft.com/office/drawing/2016/5/14/chartex" xmlns:mc="http://schemas.openxmlformats.org/markup-compatibility/2006" xmlns:aink="http://schemas.microsoft.com/office/drawing/2016/ink" xmlns:am3d="http://schemas.microsoft.com/office/drawing/2017/model3d" xmlns:o="urn:schemas-microsoft-com:office:office" xmlns:oel="http://schemas.microsoft.com/office/2019/extlst" xmlns:r="http://schemas.openxmlformats.org/officeDocument/2006/relationships" xmlns:m="http://schemas.openxmlformats.org/officeDocument/2006/math" xmlns:v="urn:schemas-microsoft-com:vml" xmlns:wp14="http://schemas.microsoft.com/office/word/2010/wordprocessingDrawing" xmlns:wp="http://schemas.openxmlformats.org/drawingml/2006/wordprocessingDrawing" xmlns:w10="urn:schemas-microsoft-com:office:word" xmlns:w="http://schemas.openxmlformats.org/wordprocessingml/2006/main" xmlns:w14="http://schemas.microsoft.com/office/word/2010/wordml" xmlns:w15="http://schemas.microsoft.com/office/word/2012/wordml" xmlns:w16cex="http://schemas.microsoft.com/office/word/2018/wordml/cex" xmlns:w16cid="http://schemas.microsoft.com/office/word/2016/wordml/cid" xmlns:w16="http://schemas.microsoft.com/office/word/2018/wordml" xmlns:w16sdtdh="http://schemas.microsoft.com/office/word/2020/wordml/sdtdatahash" xmlns:w16se="http://schemas.microsoft.com/office/word/2015/wordml/symex" xmlns:wpg="http://schemas.microsoft.com/office/word/2010/wordprocessingGroup" xmlns:wpi="http://schemas.microsoft.com/office/word/2010/wordprocessingInk" xmlns:wne="http://schemas.microsoft.com/office/word/2006/wordml" xmlns:wps="http://schemas.microsoft.com/office/word/2010/wordprocessingShape" mc:Ignorable="w14 w15 w16se w16cid w16 w16cex w16sdtdh wp14">
+<w:hdr xmlns:wpc="http://schemas.microsoft.com/office/word/2010/wordprocessingCanvas" xmlns:cx="http://schemas.microsoft.com/office/drawing/2014/chartex" xmlns:cx1="http://schemas.microsoft.com/office/drawing/2015/9/8/chartex" xmlns:cx2="http://schemas.microsoft.com/office/drawing/2015/10/21/chartex" xmlns:cx3="http://schemas.microsoft.com/office/drawing/2016/5/9/chartex" xmlns:cx4="http://schemas.microsoft.com/office/drawing/2016/5/10/chartex" xmlns:cx5="http://schemas.microsoft.com/office/drawing/2016/5/11/chartex" xmlns:cx6="http://schemas.microsoft.com/office/drawing/2016/5/12/chartex" xmlns:cx7="http://schemas.microsoft.com/office/drawing/2016/5/13/chartex" xmlns:cx8="http://schemas.microsoft.com/office/drawing/2016/5/14/chartex" xmlns:mc="http://schemas.openxmlformats.org/markup-compatibility/2006" xmlns:aink="http://schemas.microsoft.com/office/drawing/2016/ink" xmlns:am3d="http://schemas.microsoft.com/office/drawing/2017/model3d" xmlns:o="urn:schemas-microsoft-com:office:office" xmlns:r="http://schemas.openxmlformats.org/officeDocument/2006/relationships" xmlns:m="http://schemas.openxmlformats.org/officeDocument/2006/math" xmlns:v="urn:schemas-microsoft-com:vml" xmlns:wp14="http://schemas.microsoft.com/office/word/2010/wordprocessingDrawing" xmlns:wp="http://schemas.openxmlformats.org/drawingml/2006/wordprocessingDrawing" xmlns:w10="urn:schemas-microsoft-com:office:word" xmlns:w="http://schemas.openxmlformats.org/wordprocessingml/2006/main" xmlns:w14="http://schemas.microsoft.com/office/word/2010/wordml" xmlns:w15="http://schemas.microsoft.com/office/word/2012/wordml" xmlns:w16cex="http://schemas.microsoft.com/office/word/2018/wordml/cex" xmlns:w16cid="http://schemas.microsoft.com/office/word/2016/wordml/cid" xmlns:w16="http://schemas.microsoft.com/office/word/2018/wordml" xmlns:w16sdtdh="http://schemas.microsoft.com/office/word/2020/wordml/sdtdatahash" xmlns:w16se="http://schemas.microsoft.com/office/word/2015/wordml/symex" xmlns:wpg="http://schemas.microsoft.com/office/word/2010/wordprocessingGroup" xmlns:wpi="http://schemas.microsoft.com/office/word/2010/wordprocessingInk" xmlns:wne="http://schemas.microsoft.com/office/word/2006/wordml" xmlns:wps="http://schemas.microsoft.com/office/word/2010/wordprocessingShape" mc:Ignorable="w14 w15 w16se w16cid w16 w16cex w16sdtdh wp14">
   <w:p>
     <w:pPr>
       <w:pStyle w:val="Header"/>
@@ -1181,7 +983,7 @@
               <v:stroke joinstyle="miter"/>
               <v:path gradientshapeok="t" o:connecttype="rect"/>
             </v:shapetype>
-            <v:shape id="Text Box 2" o:spid="_x0000_s1026" type="#_x0000_t202" style="position:absolute;left:0;text-align:left;margin-left:-1.95pt;margin-top:-13.7pt;width:233.25pt;height:25pt;z-index:251663360;visibility:visible;mso-wrap-style:square;mso-width-percent:0;mso-height-percent:0;mso-wrap-distance-left:9pt;mso-wrap-distance-top:0;mso-wrap-distance-right:9pt;mso-wrap-distance-bottom:0;mso-position-horizontal:absolute;mso-position-horizontal-relative:text;mso-position-vertical:absolute;mso-position-vertical-relative:text;mso-width-percent:0;mso-height-percent:0;mso-width-relative:margin;mso-height-relative:margin;v-text-anchor:top" o:gfxdata="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" filled="f" stroked="f">
+            <v:shape id="Text Box 2" o:spid="_x0000_s1026" type="#_x0000_t202" style="position:absolute;left:0;text-align:left;margin-left:-1.95pt;margin-top:-13.7pt;width:233.25pt;height:25pt;z-index:251663360;visibility:visible;mso-wrap-style:square;mso-width-percent:0;mso-height-percent:0;mso-wrap-distance-left:9pt;mso-wrap-distance-top:0;mso-wrap-distance-right:9pt;mso-wrap-distance-bottom:0;mso-position-horizontal:absolute;mso-position-horizontal-relative:text;mso-position-vertical:absolute;mso-position-vertical-relative:text;mso-width-percent:0;mso-height-percent:0;mso-width-relative:margin;mso-height-relative:margin;v-text-anchor:top" o:gfxdata="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" filled="f" stroked="f">
               <v:textbox>
                 <w:txbxContent>
                   <w:p>
@@ -1275,7 +1077,7 @@
         </mc:Choice>
         <mc:Fallback>
           <w:pict>
-            <v:shape w14:anchorId="499617D9" id="_x0000_s1027" type="#_x0000_t202" style="position:absolute;left:0;text-align:left;margin-left:297.3pt;margin-top:-13.7pt;width:186.75pt;height:25pt;z-index:251659264;visibility:visible;mso-wrap-style:square;mso-width-percent:0;mso-height-percent:0;mso-wrap-distance-left:9pt;mso-wrap-distance-top:0;mso-wrap-distance-right:9pt;mso-wrap-distance-bottom:0;mso-position-horizontal:absolute;mso-position-horizontal-relative:text;mso-position-vertical:absolute;mso-position-vertical-relative:text;mso-width-percent:0;mso-height-percent:0;mso-width-relative:margin;mso-height-relative:margin;v-text-anchor:top" o:gfxdata="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" filled="f" stroked="f">
+            <v:shape w14:anchorId="499617D9" id="_x0000_s1027" type="#_x0000_t202" style="position:absolute;left:0;text-align:left;margin-left:297.3pt;margin-top:-13.7pt;width:186.75pt;height:25pt;z-index:251659264;visibility:visible;mso-wrap-style:square;mso-width-percent:0;mso-height-percent:0;mso-wrap-distance-left:9pt;mso-wrap-distance-top:0;mso-wrap-distance-right:9pt;mso-wrap-distance-bottom:0;mso-position-horizontal:absolute;mso-position-horizontal-relative:text;mso-position-vertical:absolute;mso-position-vertical-relative:text;mso-width-percent:0;mso-height-percent:0;mso-width-relative:margin;mso-height-relative:margin;v-text-anchor:top" o:gfxdata="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" filled="f" stroked="f">
               <v:textbox>
                 <w:txbxContent>
                   <w:p>
@@ -1301,7 +1103,7 @@
 </file>
 
 <file path=word/header2.xml><?xml version="1.0" encoding="utf-8"?>
-<w:hdr xmlns:wpc="http://schemas.microsoft.com/office/word/2010/wordprocessingCanvas" xmlns:cx="http://schemas.microsoft.com/office/drawing/2014/chartex" xmlns:cx1="http://schemas.microsoft.com/office/drawing/2015/9/8/chartex" xmlns:cx2="http://schemas.microsoft.com/office/drawing/2015/10/21/chartex" xmlns:cx3="http://schemas.microsoft.com/office/drawing/2016/5/9/chartex" xmlns:cx4="http://schemas.microsoft.com/office/drawing/2016/5/10/chartex" xmlns:cx5="http://schemas.microsoft.com/office/drawing/2016/5/11/chartex" xmlns:cx6="http://schemas.microsoft.com/office/drawing/2016/5/12/chartex" xmlns:cx7="http://schemas.microsoft.com/office/drawing/2016/5/13/chartex" xmlns:cx8="http://schemas.microsoft.com/office/drawing/2016/5/14/chartex" xmlns:mc="http://schemas.openxmlformats.org/markup-compatibility/2006" xmlns:aink="http://schemas.microsoft.com/office/drawing/2016/ink" xmlns:am3d="http://schemas.microsoft.com/office/drawing/2017/model3d" xmlns:o="urn:schemas-microsoft-com:office:office" xmlns:oel="http://schemas.microsoft.com/office/2019/extlst" xmlns:r="http://schemas.openxmlformats.org/officeDocument/2006/relationships" xmlns:m="http://schemas.openxmlformats.org/officeDocument/2006/math" xmlns:v="urn:schemas-microsoft-com:vml" xmlns:wp14="http://schemas.microsoft.com/office/word/2010/wordprocessingDrawing" xmlns:wp="http://schemas.openxmlformats.org/drawingml/2006/wordprocessingDrawing" xmlns:w10="urn:schemas-microsoft-com:office:word" xmlns:w="http://schemas.openxmlformats.org/wordprocessingml/2006/main" xmlns:w14="http://schemas.microsoft.com/office/word/2010/wordml" xmlns:w15="http://schemas.microsoft.com/office/word/2012/wordml" xmlns:w16cex="http://schemas.microsoft.com/office/word/2018/wordml/cex" xmlns:w16cid="http://schemas.microsoft.com/office/word/2016/wordml/cid" xmlns:w16="http://schemas.microsoft.com/office/word/2018/wordml" xmlns:w16sdtdh="http://schemas.microsoft.com/office/word/2020/wordml/sdtdatahash" xmlns:w16se="http://schemas.microsoft.com/office/word/2015/wordml/symex" xmlns:wpg="http://schemas.microsoft.com/office/word/2010/wordprocessingGroup" xmlns:wpi="http://schemas.microsoft.com/office/word/2010/wordprocessingInk" xmlns:wne="http://schemas.microsoft.com/office/word/2006/wordml" xmlns:wps="http://schemas.microsoft.com/office/word/2010/wordprocessingShape" mc:Ignorable="w14 w15 w16se w16cid w16 w16cex w16sdtdh wp14">
+<w:hdr xmlns:wpc="http://schemas.microsoft.com/office/word/2010/wordprocessingCanvas" xmlns:cx="http://schemas.microsoft.com/office/drawing/2014/chartex" xmlns:cx1="http://schemas.microsoft.com/office/drawing/2015/9/8/chartex" xmlns:cx2="http://schemas.microsoft.com/office/drawing/2015/10/21/chartex" xmlns:cx3="http://schemas.microsoft.com/office/drawing/2016/5/9/chartex" xmlns:cx4="http://schemas.microsoft.com/office/drawing/2016/5/10/chartex" xmlns:cx5="http://schemas.microsoft.com/office/drawing/2016/5/11/chartex" xmlns:cx6="http://schemas.microsoft.com/office/drawing/2016/5/12/chartex" xmlns:cx7="http://schemas.microsoft.com/office/drawing/2016/5/13/chartex" xmlns:cx8="http://schemas.microsoft.com/office/drawing/2016/5/14/chartex" xmlns:mc="http://schemas.openxmlformats.org/markup-compatibility/2006" xmlns:aink="http://schemas.microsoft.com/office/drawing/2016/ink" xmlns:am3d="http://schemas.microsoft.com/office/drawing/2017/model3d" xmlns:o="urn:schemas-microsoft-com:office:office" xmlns:r="http://schemas.openxmlformats.org/officeDocument/2006/relationships" xmlns:m="http://schemas.openxmlformats.org/officeDocument/2006/math" xmlns:v="urn:schemas-microsoft-com:vml" xmlns:wp14="http://schemas.microsoft.com/office/word/2010/wordprocessingDrawing" xmlns:wp="http://schemas.openxmlformats.org/drawingml/2006/wordprocessingDrawing" xmlns:w10="urn:schemas-microsoft-com:office:word" xmlns:w="http://schemas.openxmlformats.org/wordprocessingml/2006/main" xmlns:w14="http://schemas.microsoft.com/office/word/2010/wordml" xmlns:w15="http://schemas.microsoft.com/office/word/2012/wordml" xmlns:w16cex="http://schemas.microsoft.com/office/word/2018/wordml/cex" xmlns:w16cid="http://schemas.microsoft.com/office/word/2016/wordml/cid" xmlns:w16="http://schemas.microsoft.com/office/word/2018/wordml" xmlns:w16sdtdh="http://schemas.microsoft.com/office/word/2020/wordml/sdtdatahash" xmlns:w16se="http://schemas.microsoft.com/office/word/2015/wordml/symex" xmlns:wpg="http://schemas.microsoft.com/office/word/2010/wordprocessingGroup" xmlns:wpi="http://schemas.microsoft.com/office/word/2010/wordprocessingInk" xmlns:wne="http://schemas.microsoft.com/office/word/2006/wordml" xmlns:wps="http://schemas.microsoft.com/office/word/2010/wordprocessingShape" mc:Ignorable="w14 w15 w16se w16cid w16 w16cex w16sdtdh wp14">
   <w:p>
     <w:pPr>
       <w:pStyle w:val="Header"/>
@@ -1381,7 +1183,7 @@
               <v:stroke joinstyle="miter"/>
               <v:path gradientshapeok="t" o:connecttype="rect"/>
             </v:shapetype>
-            <v:shape id="_x0000_s1028" type="#_x0000_t202" style="position:absolute;left:0;text-align:left;margin-left:290.55pt;margin-top:21.8pt;width:186.75pt;height:25pt;z-index:251661312;visibility:visible;mso-wrap-style:square;mso-width-percent:0;mso-height-percent:0;mso-wrap-distance-left:9pt;mso-wrap-distance-top:0;mso-wrap-distance-right:9pt;mso-wrap-distance-bottom:0;mso-position-horizontal:absolute;mso-position-horizontal-relative:text;mso-position-vertical:absolute;mso-position-vertical-relative:text;mso-width-percent:0;mso-height-percent:0;mso-width-relative:margin;mso-height-relative:margin;v-text-anchor:top" o:gfxdata="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" filled="f" stroked="f">
+            <v:shape id="_x0000_s1028" type="#_x0000_t202" style="position:absolute;left:0;text-align:left;margin-left:290.55pt;margin-top:21.8pt;width:186.75pt;height:25pt;z-index:251661312;visibility:visible;mso-wrap-style:square;mso-width-percent:0;mso-height-percent:0;mso-wrap-distance-left:9pt;mso-wrap-distance-top:0;mso-wrap-distance-right:9pt;mso-wrap-distance-bottom:0;mso-position-horizontal:absolute;mso-position-horizontal-relative:text;mso-position-vertical:absolute;mso-position-vertical-relative:text;mso-width-percent:0;mso-height-percent:0;mso-width-relative:margin;mso-height-relative:margin;v-text-anchor:top" o:gfxdata="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" filled="f" stroked="f">
               <v:textbox>
                 <w:txbxContent>
                   <w:p>
@@ -1455,7 +1257,7 @@
 </file>
 
 <file path=word/numbering.xml><?xml version="1.0" encoding="utf-8"?>
-<w:numbering xmlns:wpc="http://schemas.microsoft.com/office/word/2010/wordprocessingCanvas" xmlns:cx="http://schemas.microsoft.com/office/drawing/2014/chartex" xmlns:cx1="http://schemas.microsoft.com/office/drawing/2015/9/8/chartex" xmlns:cx2="http://schemas.microsoft.com/office/drawing/2015/10/21/chartex" xmlns:cx3="http://schemas.microsoft.com/office/drawing/2016/5/9/chartex" xmlns:cx4="http://schemas.microsoft.com/office/drawing/2016/5/10/chartex" xmlns:cx5="http://schemas.microsoft.com/office/drawing/2016/5/11/chartex" xmlns:cx6="http://schemas.microsoft.com/office/drawing/2016/5/12/chartex" xmlns:cx7="http://schemas.microsoft.com/office/drawing/2016/5/13/chartex" xmlns:cx8="http://schemas.microsoft.com/office/drawing/2016/5/14/chartex" xmlns:mc="http://schemas.openxmlformats.org/markup-compatibility/2006" xmlns:aink="http://schemas.microsoft.com/office/drawing/2016/ink" xmlns:am3d="http://schemas.microsoft.com/office/drawing/2017/model3d" xmlns:o="urn:schemas-microsoft-com:office:office" xmlns:oel="http://schemas.microsoft.com/office/2019/extlst" xmlns:r="http://schemas.openxmlformats.org/officeDocument/2006/relationships" xmlns:m="http://schemas.openxmlformats.org/officeDocument/2006/math" xmlns:v="urn:schemas-microsoft-com:vml" xmlns:wp14="http://schemas.microsoft.com/office/word/2010/wordprocessingDrawing" xmlns:wp="http://schemas.openxmlformats.org/drawingml/2006/wordprocessingDrawing" xmlns:w10="urn:schemas-microsoft-com:office:word" xmlns:w="http://schemas.openxmlformats.org/wordprocessingml/2006/main" xmlns:w14="http://schemas.microsoft.com/office/word/2010/wordml" xmlns:w15="http://schemas.microsoft.com/office/word/2012/wordml" xmlns:w16cex="http://schemas.microsoft.com/office/word/2018/wordml/cex" xmlns:w16cid="http://schemas.microsoft.com/office/word/2016/wordml/cid" xmlns:w16="http://schemas.microsoft.com/office/word/2018/wordml" xmlns:w16sdtdh="http://schemas.microsoft.com/office/word/2020/wordml/sdtdatahash" xmlns:w16se="http://schemas.microsoft.com/office/word/2015/wordml/symex" xmlns:wpg="http://schemas.microsoft.com/office/word/2010/wordprocessingGroup" xmlns:wpi="http://schemas.microsoft.com/office/word/2010/wordprocessingInk" xmlns:wne="http://schemas.microsoft.com/office/word/2006/wordml" xmlns:wps="http://schemas.microsoft.com/office/word/2010/wordprocessingShape" mc:Ignorable="w14 w15 w16se w16cid w16 w16cex w16sdtdh wp14">
+<w:numbering xmlns:wpc="http://schemas.microsoft.com/office/word/2010/wordprocessingCanvas" xmlns:cx="http://schemas.microsoft.com/office/drawing/2014/chartex" xmlns:cx1="http://schemas.microsoft.com/office/drawing/2015/9/8/chartex" xmlns:cx2="http://schemas.microsoft.com/office/drawing/2015/10/21/chartex" xmlns:cx3="http://schemas.microsoft.com/office/drawing/2016/5/9/chartex" xmlns:cx4="http://schemas.microsoft.com/office/drawing/2016/5/10/chartex" xmlns:cx5="http://schemas.microsoft.com/office/drawing/2016/5/11/chartex" xmlns:cx6="http://schemas.microsoft.com/office/drawing/2016/5/12/chartex" xmlns:cx7="http://schemas.microsoft.com/office/drawing/2016/5/13/chartex" xmlns:cx8="http://schemas.microsoft.com/office/drawing/2016/5/14/chartex" xmlns:mc="http://schemas.openxmlformats.org/markup-compatibility/2006" xmlns:aink="http://schemas.microsoft.com/office/drawing/2016/ink" xmlns:am3d="http://schemas.microsoft.com/office/drawing/2017/model3d" xmlns:o="urn:schemas-microsoft-com:office:office" xmlns:r="http://schemas.openxmlformats.org/officeDocument/2006/relationships" xmlns:m="http://schemas.openxmlformats.org/officeDocument/2006/math" xmlns:v="urn:schemas-microsoft-com:vml" xmlns:wp14="http://schemas.microsoft.com/office/word/2010/wordprocessingDrawing" xmlns:wp="http://schemas.openxmlformats.org/drawingml/2006/wordprocessingDrawing" xmlns:w10="urn:schemas-microsoft-com:office:word" xmlns:w="http://schemas.openxmlformats.org/wordprocessingml/2006/main" xmlns:w14="http://schemas.microsoft.com/office/word/2010/wordml" xmlns:w15="http://schemas.microsoft.com/office/word/2012/wordml" xmlns:w16cex="http://schemas.microsoft.com/office/word/2018/wordml/cex" xmlns:w16cid="http://schemas.microsoft.com/office/word/2016/wordml/cid" xmlns:w16="http://schemas.microsoft.com/office/word/2018/wordml" xmlns:w16sdtdh="http://schemas.microsoft.com/office/word/2020/wordml/sdtdatahash" xmlns:w16se="http://schemas.microsoft.com/office/word/2015/wordml/symex" xmlns:wpg="http://schemas.microsoft.com/office/word/2010/wordprocessingGroup" xmlns:wpi="http://schemas.microsoft.com/office/word/2010/wordprocessingInk" xmlns:wne="http://schemas.microsoft.com/office/word/2006/wordml" xmlns:wps="http://schemas.microsoft.com/office/word/2010/wordprocessingShape" mc:Ignorable="w14 w15 w16se w16cid w16 w16cex w16sdtdh wp14">
   <w:abstractNum w:abstractNumId="0" w15:restartNumberingAfterBreak="0">
     <w:nsid w:val="04E61A2D"/>
     <w:multiLevelType w:val="multilevel"/>
@@ -2343,25 +2145,25 @@
       </w:rPr>
     </w:lvl>
   </w:abstractNum>
-  <w:num w:numId="1" w16cid:durableId="625425698">
+  <w:num w:numId="1">
     <w:abstractNumId w:val="0"/>
   </w:num>
-  <w:num w:numId="2" w16cid:durableId="1307197306">
+  <w:num w:numId="2">
     <w:abstractNumId w:val="6"/>
   </w:num>
-  <w:num w:numId="3" w16cid:durableId="2024239782">
+  <w:num w:numId="3">
     <w:abstractNumId w:val="3"/>
   </w:num>
-  <w:num w:numId="4" w16cid:durableId="1558278786">
+  <w:num w:numId="4">
     <w:abstractNumId w:val="4"/>
   </w:num>
-  <w:num w:numId="5" w16cid:durableId="550725122">
+  <w:num w:numId="5">
     <w:abstractNumId w:val="5"/>
   </w:num>
-  <w:num w:numId="6" w16cid:durableId="2111318827">
+  <w:num w:numId="6">
     <w:abstractNumId w:val="2"/>
   </w:num>
-  <w:num w:numId="7" w16cid:durableId="1891726539">
+  <w:num w:numId="7">
     <w:abstractNumId w:val="1"/>
   </w:num>
 </w:numbering>

</xml_diff>

<commit_message>
Some more task 2
</commit_message>
<xml_diff>
--- a/Prac4/toHandIn/prac4handin_2023.docx
+++ b/Prac4/toHandIn/prac4handin_2023.docx
@@ -15,8 +15,13 @@
         <w:pStyle w:val="Heading2"/>
       </w:pPr>
       <w:r>
-        <w:t>Practical 4 Handin</w:t>
-      </w:r>
+        <w:t xml:space="preserve">Practical 4 </w:t>
+      </w:r>
+      <w:proofErr w:type="spellStart"/>
+      <w:r>
+        <w:t>Handin</w:t>
+      </w:r>
+      <w:proofErr w:type="spellEnd"/>
       <w:r>
         <w:t xml:space="preserve"> </w:t>
       </w:r>
@@ -681,6 +686,7 @@
         </w:rPr>
         <w:t xml:space="preserve"> </w:t>
       </w:r>
+      <w:proofErr w:type="spellStart"/>
       <w:r>
         <w:rPr>
           <w:rStyle w:val="codeChar"/>
@@ -697,6 +703,7 @@
         </w:rPr>
         <w:t>.atg</w:t>
       </w:r>
+      <w:proofErr w:type="spellEnd"/>
       <w:r>
         <w:rPr>
           <w:sz w:val="22"/>
@@ -709,6 +716,71 @@
       <w:pPr>
         <w:pStyle w:val="NormalWeb"/>
         <w:rPr>
+          <w:sz w:val="22"/>
+          <w:szCs w:val="22"/>
+        </w:rPr>
+      </w:pPr>
+      <w:r>
+        <w:rPr>
+          <w:noProof/>
+          <w:sz w:val="22"/>
+          <w:szCs w:val="22"/>
+        </w:rPr>
+        <w:lastRenderedPageBreak/>
+        <w:drawing>
+          <wp:inline distT="0" distB="0" distL="0" distR="0" wp14:anchorId="1BBB89A2" wp14:editId="69D98B43">
+            <wp:extent cx="3196590" cy="4635500"/>
+            <wp:effectExtent l="0" t="0" r="3810" b="0"/>
+            <wp:docPr id="4" name="Picture 4"/>
+            <wp:cNvGraphicFramePr>
+              <a:graphicFrameLocks xmlns:a="http://schemas.openxmlformats.org/drawingml/2006/main" noChangeAspect="1"/>
+            </wp:cNvGraphicFramePr>
+            <a:graphic xmlns:a="http://schemas.openxmlformats.org/drawingml/2006/main">
+              <a:graphicData uri="http://schemas.openxmlformats.org/drawingml/2006/picture">
+                <pic:pic xmlns:pic="http://schemas.openxmlformats.org/drawingml/2006/picture">
+                  <pic:nvPicPr>
+                    <pic:cNvPr id="0" name="Picture 1"/>
+                    <pic:cNvPicPr>
+                      <a:picLocks noChangeAspect="1" noChangeArrowheads="1"/>
+                    </pic:cNvPicPr>
+                  </pic:nvPicPr>
+                  <pic:blipFill>
+                    <a:blip r:embed="rId9">
+                      <a:extLst>
+                        <a:ext uri="{28A0092B-C50C-407E-A947-70E740481C1C}">
+                          <a14:useLocalDpi xmlns:a14="http://schemas.microsoft.com/office/drawing/2010/main" val="0"/>
+                        </a:ext>
+                      </a:extLst>
+                    </a:blip>
+                    <a:srcRect/>
+                    <a:stretch>
+                      <a:fillRect/>
+                    </a:stretch>
+                  </pic:blipFill>
+                  <pic:spPr bwMode="auto">
+                    <a:xfrm>
+                      <a:off x="0" y="0"/>
+                      <a:ext cx="3196590" cy="4635500"/>
+                    </a:xfrm>
+                    <a:prstGeom prst="rect">
+                      <a:avLst/>
+                    </a:prstGeom>
+                    <a:noFill/>
+                    <a:ln>
+                      <a:noFill/>
+                    </a:ln>
+                  </pic:spPr>
+                </pic:pic>
+              </a:graphicData>
+            </a:graphic>
+          </wp:inline>
+        </w:drawing>
+      </w:r>
+    </w:p>
+    <w:p>
+      <w:pPr>
+        <w:pStyle w:val="NormalWeb"/>
+        <w:rPr>
           <w:b/>
           <w:bCs/>
         </w:rPr>
@@ -720,10 +792,26 @@
         </w:rPr>
         <w:t>No, it violates LL(1) rule 2.</w:t>
       </w:r>
+      <w:r>
+        <w:rPr>
+          <w:b/>
+          <w:bCs/>
+        </w:rPr>
+        <w:t xml:space="preserve"> First(A) intersects with Follow(A) because ‘A’ represents an expression that can repeat zero or many times.</w:t>
+      </w:r>
     </w:p>
     <w:p>
       <w:pPr>
         <w:pStyle w:val="NormalWeb"/>
+        <w:rPr>
+          <w:b/>
+          <w:bCs/>
+        </w:rPr>
+      </w:pPr>
+    </w:p>
+    <w:p>
+      <w:pPr>
+        <w:pStyle w:val="NormalWeb"/>
       </w:pPr>
       <w:r>
         <w:t xml:space="preserve">If not, why not and can you find a suitable grammar that is LL(1)? Hand in </w:t>
@@ -735,8 +823,16 @@
         <w:rPr>
           <w:rStyle w:val="codeChar"/>
         </w:rPr>
-        <w:t>.atg</w:t>
-      </w:r>
+        <w:t>.</w:t>
+      </w:r>
+      <w:proofErr w:type="spellStart"/>
+      <w:r>
+        <w:rPr>
+          <w:rStyle w:val="codeChar"/>
+        </w:rPr>
+        <w:t>atg</w:t>
+      </w:r>
+      <w:proofErr w:type="spellEnd"/>
       <w:r>
         <w:t xml:space="preserve"> file</w:t>
       </w:r>
@@ -770,9 +866,19 @@
       <w:pPr>
         <w:pStyle w:val="NormalWeb"/>
         <w:rPr>
-          <w:lang w:val="en-ZA"/>
-        </w:rPr>
-      </w:pPr>
+          <w:b/>
+          <w:bCs/>
+          <w:lang w:val="en-ZA"/>
+        </w:rPr>
+      </w:pPr>
+      <w:r>
+        <w:rPr>
+          <w:b/>
+          <w:bCs/>
+          <w:lang w:val="en-ZA"/>
+        </w:rPr>
+        <w:t>Because of the inclusion of the EOF token, it doesn’t allow for ambiguity due to cutting of one of the options.</w:t>
+      </w:r>
     </w:p>
     <w:p>
       <w:pPr>
@@ -782,9 +888,9 @@
       </w:pPr>
     </w:p>
     <w:sectPr>
-      <w:headerReference w:type="default" r:id="rId9"/>
-      <w:footerReference w:type="default" r:id="rId10"/>
-      <w:headerReference w:type="first" r:id="rId11"/>
+      <w:headerReference w:type="default" r:id="rId10"/>
+      <w:footerReference w:type="default" r:id="rId11"/>
+      <w:headerReference w:type="first" r:id="rId12"/>
       <w:pgSz w:w="11906" w:h="16838"/>
       <w:pgMar w:top="794" w:right="1134" w:bottom="851" w:left="1134" w:header="709" w:footer="709" w:gutter="0"/>
       <w:cols w:space="708"/>

</xml_diff>